<commit_message>
Práctica 5 terminada, a falta de revisión
</commit_message>
<xml_diff>
--- a/Práctica_5/Informe.docx
+++ b/Práctica_5/Informe.docx
@@ -1401,10 +1401,7 @@
         <w:t>Complejidad algorítmic</w:t>
       </w:r>
       <w:r>
-        <w:t xml:space="preserve">a: </w:t>
-      </w:r>
-      <w:r>
-        <w:t>Solo comprueba la primera vuelta, por lo que es O (1).</w:t>
+        <w:t>a: Solo comprueba la primera vuelta, por lo que es O (1).</w:t>
       </w:r>
     </w:p>
     <w:p>
@@ -1468,13 +1465,7 @@
         <w:t>Complejidad algorítmic</w:t>
       </w:r>
       <w:r>
-        <w:t xml:space="preserve">a: Solo </w:t>
-      </w:r>
-      <w:r>
-        <w:t>accede al nodo actual y avanza al siguiente</w:t>
-      </w:r>
-      <w:r>
-        <w:t>, por lo que es O (1).</w:t>
+        <w:t>a: Solo accede al nodo actual y avanza al siguiente, por lo que es O (1).</w:t>
       </w:r>
     </w:p>
     <w:p>
@@ -1810,7 +1801,7 @@
       </w:r>
       <w:proofErr w:type="spellEnd"/>
       <w:r>
-        <w:t xml:space="preserve"> () que simplemente, va al</w:t>
+        <w:t xml:space="preserve"> que simplemente, va al</w:t>
       </w:r>
       <w:r>
         <w:t>macenando el número de elementos de la cola. Es de O (1).</w:t>
@@ -1889,11 +1880,33 @@
       <w:pPr>
         <w:jc w:val="both"/>
       </w:pPr>
+      <w:r>
+        <w:t>Podemos ver que la mayoría de las operaciones tienen O (1), lo que significa que tienen una muy buena eficiencia. Muchos de estos métodos tienen esta complejidad porque simplemente modifican referencias o acceden directamente a los nodos sin recorrer la cola.</w:t>
+      </w:r>
     </w:p>
     <w:p>
       <w:pPr>
         <w:jc w:val="both"/>
       </w:pPr>
+      <w:r>
+        <w:t xml:space="preserve">El método </w:t>
+      </w:r>
+      <w:proofErr w:type="spellStart"/>
+      <w:r>
+        <w:t>contains</w:t>
+      </w:r>
+      <w:proofErr w:type="spellEnd"/>
+      <w:r>
+        <w:t xml:space="preserve"> () tiene una complejidad de O (n) porque tiene que recorrer la estructura para poder verificar si hay un elemento en la cola, lo que implica que en el peor de los casos tiene que recorrer todos los elementos de la cola.</w:t>
+      </w:r>
+    </w:p>
+    <w:p>
+      <w:pPr>
+        <w:jc w:val="both"/>
+      </w:pPr>
+      <w:r>
+        <w:t xml:space="preserve">Podemos observar que con esta implementación de la cola podemos hacer operaciones de manera rápida y eficiente. </w:t>
+      </w:r>
     </w:p>
     <w:p/>
     <w:sectPr>

</xml_diff>

<commit_message>
Alguna tilde y esas cosas
</commit_message>
<xml_diff>
--- a/Práctica_5/Informe.docx
+++ b/Práctica_5/Informe.docx
@@ -1111,6 +1111,9 @@
       <w:bookmarkEnd w:id="0"/>
     </w:p>
     <w:p>
+      <w:pPr>
+        <w:jc w:val="both"/>
+      </w:pPr>
       <w:r>
         <w:t xml:space="preserve">En esta práctica, hemos implementado una </w:t>
       </w:r>
@@ -1184,6 +1187,9 @@
       </w:r>
     </w:p>
     <w:p>
+      <w:pPr>
+        <w:jc w:val="both"/>
+      </w:pPr>
       <w:r>
         <w:t xml:space="preserve">El objetivo de este informe es analizar la </w:t>
       </w:r>
@@ -1502,11 +1508,9 @@
       <w:r>
         <w:t xml:space="preserve">, por lo que no tiene complejidad </w:t>
       </w:r>
-      <w:proofErr w:type="spellStart"/>
-      <w:r>
-        <w:t>algoritmica</w:t>
-      </w:r>
-      <w:proofErr w:type="spellEnd"/>
+      <w:r>
+        <w:t>algorítmica</w:t>
+      </w:r>
       <w:r>
         <w:t>.</w:t>
       </w:r>
@@ -1978,7 +1982,13 @@
         <w:jc w:val="both"/>
       </w:pPr>
       <w:r>
-        <w:t xml:space="preserve">Complejidad algorítmica: Utiliza el método </w:t>
+        <w:t xml:space="preserve">Complejidad algorítmica: Utiliza el </w:t>
+      </w:r>
+      <w:r>
+        <w:t>atributo</w:t>
+      </w:r>
+      <w:r>
+        <w:t xml:space="preserve"> </w:t>
       </w:r>
       <w:proofErr w:type="spellStart"/>
       <w:r>
@@ -2095,22 +2105,23 @@
         <w:t xml:space="preserve">El método </w:t>
       </w:r>
       <w:proofErr w:type="spellStart"/>
+      <w:proofErr w:type="gramStart"/>
       <w:r>
         <w:t>contains</w:t>
       </w:r>
       <w:proofErr w:type="spellEnd"/>
       <w:r>
-        <w:t xml:space="preserve">() tiene una complejidad de </w:t>
-      </w:r>
-      <w:r>
-        <w:rPr>
-          <w:b/>
-          <w:bCs/>
-        </w:rPr>
-        <w:t>O(n)</w:t>
-      </w:r>
-      <w:r>
-        <w:t>, ya que debe recorrer toda la cola para verificar la existencia de un elemento. En el peor de los casos, es necesario recorrer todos los nodos antes de encontrarlo o confirmar su ausencia.</w:t>
+        <w:t>(</w:t>
+      </w:r>
+      <w:proofErr w:type="gramEnd"/>
+      <w:r>
+        <w:t xml:space="preserve">) tiene una complejidad de </w:t>
+      </w:r>
+      <w:r>
+        <w:t xml:space="preserve">O(n), </w:t>
+      </w:r>
+      <w:r>
+        <w:t>ya que debe recorrer toda la cola para verificar la existencia de un elemento. En el peor de los casos, es necesario recorrer todos los nodos antes de encontrarlo o confirmar su ausencia.</w:t>
       </w:r>
     </w:p>
     <w:p>
@@ -2171,6 +2182,9 @@
         <w:t>contains</w:t>
       </w:r>
       <w:proofErr w:type="spellEnd"/>
+      <w:r>
+        <w:t xml:space="preserve"> </w:t>
+      </w:r>
       <w:r>
         <w:t>(</w:t>
       </w:r>
@@ -6372,6 +6386,7 @@
   <w:style w:type="character" w:default="1" w:styleId="Fuentedeprrafopredeter">
     <w:name w:val="Default Paragraph Font"/>
     <w:uiPriority w:val="1"/>
+    <w:semiHidden/>
     <w:unhideWhenUsed/>
   </w:style>
   <w:style w:type="table" w:default="1" w:styleId="Tablanormal">

</xml_diff>